<commit_message>
UPDATE edge triggered control
更新開封三程式碼，新增觸發方式的控制
更新接線說明注意事項
</commit_message>
<xml_diff>
--- a/custom/開封三/接線說明書.docx
+++ b/custom/開封三/接線說明書.docx
@@ -38,7 +38,7 @@
                     <pic:cNvPicPr/>
                   </pic:nvPicPr>
                   <pic:blipFill>
-                    <a:blip r:embed="rId4">
+                    <a:blip r:embed="rId6">
                       <a:extLst>
                         <a:ext uri="{28A0092B-C50C-407E-A947-70E740481C1C}">
                           <a14:useLocalDpi xmlns:a14="http://schemas.microsoft.com/office/drawing/2010/main" val="0"/>
@@ -120,7 +120,7 @@
                     </pic:cNvPicPr>
                   </pic:nvPicPr>
                   <pic:blipFill>
-                    <a:blip r:embed="rId5" cstate="print">
+                    <a:blip r:embed="rId7" cstate="print">
                       <a:extLst>
                         <a:ext uri="{28A0092B-C50C-407E-A947-70E740481C1C}">
                           <a14:useLocalDpi xmlns:a14="http://schemas.microsoft.com/office/drawing/2010/main" val="0"/>
@@ -174,23 +174,13 @@
           <w:szCs w:val="28"/>
         </w:rPr>
       </w:pPr>
-      <w:proofErr w:type="gramStart"/>
-      <w:r>
-        <w:rPr>
-          <w:rFonts w:hint="eastAsia"/>
-          <w:sz w:val="28"/>
-          <w:szCs w:val="28"/>
-        </w:rPr>
-        <w:t>感</w:t>
-      </w:r>
-      <w:proofErr w:type="gramEnd"/>
-      <w:r>
-        <w:rPr>
-          <w:rFonts w:hint="eastAsia"/>
-          <w:sz w:val="28"/>
-          <w:szCs w:val="28"/>
-        </w:rPr>
-        <w:t>測器的</w:t>
+      <w:r>
+        <w:rPr>
+          <w:rFonts w:hint="eastAsia"/>
+          <w:sz w:val="28"/>
+          <w:szCs w:val="28"/>
+        </w:rPr>
+        <w:t>感測器的</w:t>
       </w:r>
       <w:r>
         <w:rPr>
@@ -260,7 +250,7 @@
                     </pic:cNvPicPr>
                   </pic:nvPicPr>
                   <pic:blipFill>
-                    <a:blip r:embed="rId6" cstate="print">
+                    <a:blip r:embed="rId8" cstate="print">
                       <a:extLst>
                         <a:ext uri="{28A0092B-C50C-407E-A947-70E740481C1C}">
                           <a14:useLocalDpi xmlns:a14="http://schemas.microsoft.com/office/drawing/2010/main" val="0"/>
@@ -303,25 +293,7 @@
           <w:sz w:val="40"/>
           <w:szCs w:val="40"/>
         </w:rPr>
-        <w:t>樹</w:t>
-      </w:r>
-      <w:proofErr w:type="gramStart"/>
-      <w:r>
-        <w:rPr>
-          <w:rFonts w:hint="eastAsia"/>
-          <w:sz w:val="40"/>
-          <w:szCs w:val="40"/>
-        </w:rPr>
-        <w:t>莓</w:t>
-      </w:r>
-      <w:proofErr w:type="gramEnd"/>
-      <w:r>
-        <w:rPr>
-          <w:rFonts w:hint="eastAsia"/>
-          <w:sz w:val="40"/>
-          <w:szCs w:val="40"/>
-        </w:rPr>
-        <w:t>接線圖</w:t>
+        <w:t>樹莓接線圖</w:t>
       </w:r>
       <w:r>
         <w:br/>
@@ -341,25 +313,7 @@
           <w:sz w:val="28"/>
           <w:szCs w:val="28"/>
         </w:rPr>
-        <w:t>數</w:t>
-      </w:r>
-      <w:proofErr w:type="gramStart"/>
-      <w:r>
-        <w:rPr>
-          <w:rFonts w:hint="eastAsia"/>
-          <w:sz w:val="28"/>
-          <w:szCs w:val="28"/>
-        </w:rPr>
-        <w:t>莓</w:t>
-      </w:r>
-      <w:proofErr w:type="gramEnd"/>
-      <w:r>
-        <w:rPr>
-          <w:rFonts w:hint="eastAsia"/>
-          <w:sz w:val="28"/>
-          <w:szCs w:val="28"/>
-        </w:rPr>
-        <w:t>派的</w:t>
+        <w:t>數莓派的</w:t>
       </w:r>
       <w:r>
         <w:rPr>
@@ -972,6 +926,168 @@
         <w:jc w:val="center"/>
       </w:pPr>
     </w:p>
+    <w:p>
+      <w:pPr>
+        <w:jc w:val="center"/>
+        <w:rPr>
+          <w:sz w:val="40"/>
+          <w:szCs w:val="40"/>
+        </w:rPr>
+      </w:pPr>
+    </w:p>
+    <w:p>
+      <w:pPr>
+        <w:jc w:val="center"/>
+      </w:pPr>
+      <w:r>
+        <w:rPr>
+          <w:rFonts w:hint="eastAsia"/>
+          <w:sz w:val="40"/>
+          <w:szCs w:val="40"/>
+        </w:rPr>
+        <w:lastRenderedPageBreak/>
+        <w:t>注意事項</w:t>
+      </w:r>
+    </w:p>
+    <w:p>
+      <w:pPr>
+        <w:rPr>
+          <w:sz w:val="28"/>
+          <w:szCs w:val="28"/>
+        </w:rPr>
+      </w:pPr>
+      <w:r>
+        <w:rPr>
+          <w:rFonts w:hint="eastAsia"/>
+          <w:sz w:val="28"/>
+          <w:szCs w:val="28"/>
+        </w:rPr>
+        <w:t>※</w:t>
+      </w:r>
+      <w:r>
+        <w:rPr>
+          <w:rFonts w:hint="eastAsia"/>
+          <w:sz w:val="28"/>
+          <w:szCs w:val="28"/>
+        </w:rPr>
+        <w:t>柵欄機上的</w:t>
+      </w:r>
+      <w:r>
+        <w:rPr>
+          <w:rFonts w:hint="eastAsia"/>
+          <w:sz w:val="28"/>
+          <w:szCs w:val="28"/>
+        </w:rPr>
+        <w:t>relay</w:t>
+      </w:r>
+      <w:r>
+        <w:rPr>
+          <w:rFonts w:hint="eastAsia"/>
+          <w:sz w:val="28"/>
+          <w:szCs w:val="28"/>
+        </w:rPr>
+        <w:t>需接到</w:t>
+      </w:r>
+      <w:proofErr w:type="spellStart"/>
+      <w:r>
+        <w:rPr>
+          <w:rFonts w:hint="eastAsia"/>
+          <w:sz w:val="28"/>
+          <w:szCs w:val="28"/>
+        </w:rPr>
+        <w:t>nc</w:t>
+      </w:r>
+      <w:proofErr w:type="spellEnd"/>
+      <w:r>
+        <w:rPr>
+          <w:rFonts w:hint="eastAsia"/>
+          <w:sz w:val="28"/>
+          <w:szCs w:val="28"/>
+        </w:rPr>
+        <w:t>以確保</w:t>
+      </w:r>
+      <w:r>
+        <w:rPr>
+          <w:rFonts w:hint="eastAsia"/>
+          <w:sz w:val="28"/>
+          <w:szCs w:val="28"/>
+        </w:rPr>
+        <w:t>樹莓</w:t>
+      </w:r>
+      <w:r>
+        <w:rPr>
+          <w:rFonts w:hint="eastAsia"/>
+          <w:sz w:val="28"/>
+          <w:szCs w:val="28"/>
+        </w:rPr>
+        <w:t>派異常時可開啟柵欄機</w:t>
+      </w:r>
+    </w:p>
+    <w:p>
+      <w:pPr>
+        <w:rPr>
+          <w:rFonts w:hint="eastAsia"/>
+          <w:sz w:val="28"/>
+          <w:szCs w:val="28"/>
+        </w:rPr>
+      </w:pPr>
+      <w:r>
+        <w:rPr>
+          <w:rFonts w:hint="eastAsia"/>
+          <w:sz w:val="28"/>
+          <w:szCs w:val="28"/>
+        </w:rPr>
+        <w:t>※</w:t>
+      </w:r>
+      <w:r>
+        <w:rPr>
+          <w:rFonts w:hint="eastAsia"/>
+          <w:sz w:val="28"/>
+          <w:szCs w:val="28"/>
+        </w:rPr>
+        <w:t>不可讓樹莓派的</w:t>
+      </w:r>
+      <w:r>
+        <w:rPr>
+          <w:rFonts w:hint="eastAsia"/>
+          <w:sz w:val="28"/>
+          <w:szCs w:val="28"/>
+        </w:rPr>
+        <w:t>VCC</w:t>
+      </w:r>
+      <w:r>
+        <w:rPr>
+          <w:rFonts w:hint="eastAsia"/>
+          <w:sz w:val="28"/>
+          <w:szCs w:val="28"/>
+        </w:rPr>
+        <w:t>接觸到</w:t>
+      </w:r>
+      <w:r>
+        <w:rPr>
+          <w:rFonts w:hint="eastAsia"/>
+          <w:sz w:val="28"/>
+          <w:szCs w:val="28"/>
+        </w:rPr>
+        <w:t>樹莓</w:t>
+      </w:r>
+      <w:r>
+        <w:rPr>
+          <w:rFonts w:hint="eastAsia"/>
+          <w:sz w:val="28"/>
+          <w:szCs w:val="28"/>
+        </w:rPr>
+        <w:t>派的</w:t>
+      </w:r>
+      <w:r>
+        <w:rPr>
+          <w:rFonts w:hint="eastAsia"/>
+          <w:sz w:val="28"/>
+          <w:szCs w:val="28"/>
+        </w:rPr>
+        <w:t>GND</w:t>
+      </w:r>
+    </w:p>
     <w:sectPr>
       <w:pgSz w:w="11906" w:h="16838"/>
       <w:pgMar w:top="1440" w:right="1800" w:bottom="1440" w:left="1800" w:header="851" w:footer="992" w:gutter="0"/>
@@ -980,6 +1096,56 @@
     </w:sectPr>
   </w:body>
 </w:document>
+</file>
+
+<file path=word/endnotes.xml><?xml version="1.0" encoding="utf-8"?>
+<w:endnotes xmlns:wpc="http://schemas.microsoft.com/office/word/2010/wordprocessingCanvas" xmlns:cx="http://schemas.microsoft.com/office/drawing/2014/chartex" xmlns:cx1="http://schemas.microsoft.com/office/drawing/2015/9/8/chartex" xmlns:cx2="http://schemas.microsoft.com/office/drawing/2015/10/21/chartex" xmlns:cx3="http://schemas.microsoft.com/office/drawing/2016/5/9/chartex" xmlns:cx4="http://schemas.microsoft.com/office/drawing/2016/5/10/chartex" xmlns:cx5="http://schemas.microsoft.com/office/drawing/2016/5/11/chartex" xmlns:cx6="http://schemas.microsoft.com/office/drawing/2016/5/12/chartex" xmlns:cx7="http://schemas.microsoft.com/office/drawing/2016/5/13/chartex" xmlns:cx8="http://schemas.microsoft.com/office/drawing/2016/5/14/chartex" xmlns:mc="http://schemas.openxmlformats.org/markup-compatibility/2006" xmlns:aink="http://schemas.microsoft.com/office/drawing/2016/ink" xmlns:am3d="http://schemas.microsoft.com/office/drawing/2017/model3d" xmlns:o="urn:schemas-microsoft-com:office:office" xmlns:oel="http://schemas.microsoft.com/office/2019/extlst" xmlns:r="http://schemas.openxmlformats.org/officeDocument/2006/relationships" xmlns:m="http://schemas.openxmlformats.org/officeDocument/2006/math" xmlns:v="urn:schemas-microsoft-com:vml" xmlns:wp14="http://schemas.microsoft.com/office/word/2010/wordprocessingDrawing" xmlns:wp="http://schemas.openxmlformats.org/drawingml/2006/wordprocessingDrawing" xmlns:w10="urn:schemas-microsoft-com:office:word" xmlns:w="http://schemas.openxmlformats.org/wordprocessingml/2006/main" xmlns:w14="http://schemas.microsoft.com/office/word/2010/wordml" xmlns:w15="http://schemas.microsoft.com/office/word/2012/wordml" xmlns:w16cex="http://schemas.microsoft.com/office/word/2018/wordml/cex" xmlns:w16cid="http://schemas.microsoft.com/office/word/2016/wordml/cid" xmlns:w16="http://schemas.microsoft.com/office/word/2018/wordml" xmlns:w16du="http://schemas.microsoft.com/office/word/2023/wordml/word16du" xmlns:w16sdtdh="http://schemas.microsoft.com/office/word/2020/wordml/sdtdatahash" xmlns:w16sdtfl="http://schemas.microsoft.com/office/word/2024/wordml/sdtformatlock" xmlns:w16se="http://schemas.microsoft.com/office/word/2015/wordml/symex" xmlns:wpg="http://schemas.microsoft.com/office/word/2010/wordprocessingGroup" xmlns:wpi="http://schemas.microsoft.com/office/word/2010/wordprocessingInk" xmlns:wne="http://schemas.microsoft.com/office/word/2006/wordml" xmlns:wps="http://schemas.microsoft.com/office/word/2010/wordprocessingShape" mc:Ignorable="w14 w15 w16se w16cid w16 w16cex w16sdtdh w16sdtfl w16du wp14">
+  <w:endnote w:type="separator" w:id="-1">
+    <w:p>
+      <w:pPr>
+        <w:spacing w:after="0" w:line="240" w:lineRule="auto"/>
+      </w:pPr>
+      <w:r>
+        <w:separator/>
+      </w:r>
+    </w:p>
+  </w:endnote>
+  <w:endnote w:type="continuationSeparator" w:id="0">
+    <w:p>
+      <w:pPr>
+        <w:spacing w:after="0" w:line="240" w:lineRule="auto"/>
+      </w:pPr>
+      <w:r>
+        <w:continuationSeparator/>
+      </w:r>
+    </w:p>
+  </w:endnote>
+</w:endnotes>
+</file>
+
+<file path=word/footnotes.xml><?xml version="1.0" encoding="utf-8"?>
+<w:footnotes xmlns:wpc="http://schemas.microsoft.com/office/word/2010/wordprocessingCanvas" xmlns:cx="http://schemas.microsoft.com/office/drawing/2014/chartex" xmlns:cx1="http://schemas.microsoft.com/office/drawing/2015/9/8/chartex" xmlns:cx2="http://schemas.microsoft.com/office/drawing/2015/10/21/chartex" xmlns:cx3="http://schemas.microsoft.com/office/drawing/2016/5/9/chartex" xmlns:cx4="http://schemas.microsoft.com/office/drawing/2016/5/10/chartex" xmlns:cx5="http://schemas.microsoft.com/office/drawing/2016/5/11/chartex" xmlns:cx6="http://schemas.microsoft.com/office/drawing/2016/5/12/chartex" xmlns:cx7="http://schemas.microsoft.com/office/drawing/2016/5/13/chartex" xmlns:cx8="http://schemas.microsoft.com/office/drawing/2016/5/14/chartex" xmlns:mc="http://schemas.openxmlformats.org/markup-compatibility/2006" xmlns:aink="http://schemas.microsoft.com/office/drawing/2016/ink" xmlns:am3d="http://schemas.microsoft.com/office/drawing/2017/model3d" xmlns:o="urn:schemas-microsoft-com:office:office" xmlns:oel="http://schemas.microsoft.com/office/2019/extlst" xmlns:r="http://schemas.openxmlformats.org/officeDocument/2006/relationships" xmlns:m="http://schemas.openxmlformats.org/officeDocument/2006/math" xmlns:v="urn:schemas-microsoft-com:vml" xmlns:wp14="http://schemas.microsoft.com/office/word/2010/wordprocessingDrawing" xmlns:wp="http://schemas.openxmlformats.org/drawingml/2006/wordprocessingDrawing" xmlns:w10="urn:schemas-microsoft-com:office:word" xmlns:w="http://schemas.openxmlformats.org/wordprocessingml/2006/main" xmlns:w14="http://schemas.microsoft.com/office/word/2010/wordml" xmlns:w15="http://schemas.microsoft.com/office/word/2012/wordml" xmlns:w16cex="http://schemas.microsoft.com/office/word/2018/wordml/cex" xmlns:w16cid="http://schemas.microsoft.com/office/word/2016/wordml/cid" xmlns:w16="http://schemas.microsoft.com/office/word/2018/wordml" xmlns:w16du="http://schemas.microsoft.com/office/word/2023/wordml/word16du" xmlns:w16sdtdh="http://schemas.microsoft.com/office/word/2020/wordml/sdtdatahash" xmlns:w16sdtfl="http://schemas.microsoft.com/office/word/2024/wordml/sdtformatlock" xmlns:w16se="http://schemas.microsoft.com/office/word/2015/wordml/symex" xmlns:wpg="http://schemas.microsoft.com/office/word/2010/wordprocessingGroup" xmlns:wpi="http://schemas.microsoft.com/office/word/2010/wordprocessingInk" xmlns:wne="http://schemas.microsoft.com/office/word/2006/wordml" xmlns:wps="http://schemas.microsoft.com/office/word/2010/wordprocessingShape" mc:Ignorable="w14 w15 w16se w16cid w16 w16cex w16sdtdh w16sdtfl w16du wp14">
+  <w:footnote w:type="separator" w:id="-1">
+    <w:p>
+      <w:pPr>
+        <w:spacing w:after="0" w:line="240" w:lineRule="auto"/>
+      </w:pPr>
+      <w:r>
+        <w:separator/>
+      </w:r>
+    </w:p>
+  </w:footnote>
+  <w:footnote w:type="continuationSeparator" w:id="0">
+    <w:p>
+      <w:pPr>
+        <w:spacing w:after="0" w:line="240" w:lineRule="auto"/>
+      </w:pPr>
+      <w:r>
+        <w:continuationSeparator/>
+      </w:r>
+    </w:p>
+  </w:footnote>
+</w:footnotes>
 </file>
 
 <file path=word/styles.xml><?xml version="1.0" encoding="utf-8"?>
@@ -1918,6 +2084,66 @@
       </w:tblBorders>
     </w:tblPr>
   </w:style>
+  <w:style w:type="paragraph" w:styleId="af">
+    <w:name w:val="header"/>
+    <w:basedOn w:val="a"/>
+    <w:link w:val="af0"/>
+    <w:uiPriority w:val="99"/>
+    <w:unhideWhenUsed/>
+    <w:rsid w:val="002A399C"/>
+    <w:pPr>
+      <w:tabs>
+        <w:tab w:val="center" w:pos="4153"/>
+        <w:tab w:val="right" w:pos="8306"/>
+      </w:tabs>
+      <w:snapToGrid w:val="0"/>
+    </w:pPr>
+    <w:rPr>
+      <w:sz w:val="20"/>
+      <w:szCs w:val="20"/>
+    </w:rPr>
+  </w:style>
+  <w:style w:type="character" w:customStyle="1" w:styleId="af0">
+    <w:name w:val="頁首 字元"/>
+    <w:basedOn w:val="a0"/>
+    <w:link w:val="af"/>
+    <w:uiPriority w:val="99"/>
+    <w:rsid w:val="002A399C"/>
+    <w:rPr>
+      <w:sz w:val="20"/>
+      <w:szCs w:val="20"/>
+    </w:rPr>
+  </w:style>
+  <w:style w:type="paragraph" w:styleId="af1">
+    <w:name w:val="footer"/>
+    <w:basedOn w:val="a"/>
+    <w:link w:val="af2"/>
+    <w:uiPriority w:val="99"/>
+    <w:unhideWhenUsed/>
+    <w:rsid w:val="002A399C"/>
+    <w:pPr>
+      <w:tabs>
+        <w:tab w:val="center" w:pos="4153"/>
+        <w:tab w:val="right" w:pos="8306"/>
+      </w:tabs>
+      <w:snapToGrid w:val="0"/>
+    </w:pPr>
+    <w:rPr>
+      <w:sz w:val="20"/>
+      <w:szCs w:val="20"/>
+    </w:rPr>
+  </w:style>
+  <w:style w:type="character" w:customStyle="1" w:styleId="af2">
+    <w:name w:val="頁尾 字元"/>
+    <w:basedOn w:val="a0"/>
+    <w:link w:val="af1"/>
+    <w:uiPriority w:val="99"/>
+    <w:rsid w:val="002A399C"/>
+    <w:rPr>
+      <w:sz w:val="20"/>
+      <w:szCs w:val="20"/>
+    </w:rPr>
+  </w:style>
 </w:styles>
 </file>
 

</xml_diff>